<commit_message>
documents for final submission
</commit_message>
<xml_diff>
--- a/DevelopmentDocuments/peerAssessment.docx
+++ b/DevelopmentDocuments/peerAssessment.docx
@@ -14,13 +14,11 @@
     <w:p/>
     <w:p>
       <w:r>
-        <w:t xml:space="preserve">As a team, we have all voted to equally share all the marks between us 4 members. With this being said, the allocations of marks </w:t>
+        <w:t>As a team, we have all voted to equally share all the marks between us 4 members. With this being said, the allocations of marks show</w:t>
       </w:r>
-      <w:proofErr w:type="gramStart"/>
       <w:r>
-        <w:t>shows</w:t>
+        <w:t>s as below</w:t>
       </w:r>
-      <w:proofErr w:type="gramEnd"/>
       <w:r>
         <w:t>:</w:t>
       </w:r>
@@ -336,6 +334,7 @@
         </v:shapetype>
         <v:shape id="WordPictureWatermark109018047" o:spid="_x0000_s2050" type="#_x0000_t75" style="position:absolute;margin-left:0;margin-top:0;width:450.95pt;height:282.9pt;z-index:-251657216;mso-position-horizontal:center;mso-position-horizontal-relative:margin;mso-position-vertical:center;mso-position-vertical-relative:margin" o:allowincell="f">
           <v:imagedata r:id="rId1" o:title="companyLogo" gain="19661f" blacklevel="22938f"/>
+          <w10:wrap anchorx="margin" anchory="margin"/>
         </v:shape>
       </w:pict>
     </w:r>
@@ -375,6 +374,7 @@
         </v:shapetype>
         <v:shape id="WordPictureWatermark109018048" o:spid="_x0000_s2051" type="#_x0000_t75" style="position:absolute;margin-left:0;margin-top:0;width:450.95pt;height:282.9pt;z-index:-251656192;mso-position-horizontal:center;mso-position-horizontal-relative:margin;mso-position-vertical:center;mso-position-vertical-relative:margin" o:allowincell="f">
           <v:imagedata r:id="rId1" o:title="companyLogo" gain="19661f" blacklevel="22938f"/>
+          <w10:wrap anchorx="margin" anchory="margin"/>
         </v:shape>
       </w:pict>
     </w:r>
@@ -414,6 +414,7 @@
         </v:shapetype>
         <v:shape id="WordPictureWatermark109018046" o:spid="_x0000_s2049" type="#_x0000_t75" style="position:absolute;margin-left:0;margin-top:0;width:450.95pt;height:282.9pt;z-index:-251658240;mso-position-horizontal:center;mso-position-horizontal-relative:margin;mso-position-vertical:center;mso-position-vertical-relative:margin" o:allowincell="f">
           <v:imagedata r:id="rId1" o:title="companyLogo" gain="19661f" blacklevel="22938f"/>
+          <w10:wrap anchorx="margin" anchory="margin"/>
         </v:shape>
       </w:pict>
     </w:r>

</xml_diff>